<commit_message>
updated jcbs submission materials
</commit_message>
<xml_diff>
--- a/manuscript/jcbs submission 2/cover_letter.docx
+++ b/manuscript/jcbs submission 2/cover_letter.docx
@@ -698,6 +698,27 @@
         </w:rPr>
         <w:t xml:space="preserve"> </w:t>
       </w:r>
+      <w:r>
+        <w:rPr>
+          <w:szCs w:val="22"/>
+          <w:lang w:val="en-US"/>
+        </w:rPr>
+        <w:t xml:space="preserve">This was previously assigned the manuscript ID </w:t>
+      </w:r>
+      <w:r>
+        <w:rPr>
+          <w:szCs w:val="22"/>
+          <w:lang w:val="en-US"/>
+        </w:rPr>
+        <w:t>JCBS-D-20-00033</w:t>
+      </w:r>
+      <w:r>
+        <w:rPr>
+          <w:szCs w:val="22"/>
+          <w:lang w:val="en-US"/>
+        </w:rPr>
+        <w:t>.</w:t>
+      </w:r>
     </w:p>
     <w:p>
       <w:pPr>
@@ -820,6 +841,14 @@
         </w:rPr>
         <w:t>Kind regards,</w:t>
       </w:r>
+    </w:p>
+    <w:p>
+      <w:pPr>
+        <w:rPr>
+          <w:szCs w:val="22"/>
+          <w:lang w:val="en-US"/>
+        </w:rPr>
+      </w:pPr>
     </w:p>
     <w:p>
       <w:pPr>

</xml_diff>

<commit_message>
updated jcbs submission and preprint
</commit_message>
<xml_diff>
--- a/manuscript/jcbs submission 2/cover_letter.docx
+++ b/manuscript/jcbs submission 2/cover_letter.docx
@@ -808,7 +808,7 @@
       <w:pPr>
         <w:rPr>
           <w:szCs w:val="22"/>
-          <w:lang w:val="en-US"/>
+          <w:lang w:val="en-GB"/>
         </w:rPr>
       </w:pPr>
       <w:r>
@@ -817,6 +817,38 @@
           <w:lang w:val="en-US"/>
         </w:rPr>
         <w:t xml:space="preserve">Please see the (anonymized) response to reviewers letter for point-by-point responses to the reviewers. </w:t>
+      </w:r>
+      <w:r>
+        <w:rPr>
+          <w:szCs w:val="22"/>
+          <w:lang w:val="en-US"/>
+        </w:rPr>
+        <w:t>In it I refer to a reference that I had to remove for bl</w:t>
+      </w:r>
+      <w:r>
+        <w:rPr>
+          <w:szCs w:val="22"/>
+          <w:lang w:val="en-US"/>
+        </w:rPr>
+        <w:t xml:space="preserve">inding: that reference is </w:t>
+      </w:r>
+      <w:r>
+        <w:rPr>
+          <w:lang w:val="en-GB"/>
+        </w:rPr>
+        <w:t>Hussey &amp; Drake (under review</w:t>
+      </w:r>
+      <w:r>
+        <w:rPr>
+          <w:lang w:val="en-GB"/>
+        </w:rPr>
+        <w:t xml:space="preserve"> at JCBS</w:t>
+      </w:r>
+      <w:r>
+        <w:rPr>
+          <w:lang w:val="en-GB"/>
+        </w:rPr>
+        <w:t>) https://psyarxiv.com/sp6jx/</w:t>
       </w:r>
     </w:p>
     <w:p>

</xml_diff>